<commit_message>
mybatis auto generate confirm /maven
</commit_message>
<xml_diff>
--- a/bubble/documents/平台设计方向.docx
+++ b/bubble/documents/平台设计方向.docx
@@ -483,7 +483,265 @@
         <w:t>分离</w:t>
       </w:r>
     </w:p>
+    <w:p>
+      <w:pPr>
+        <w:pStyle w:val="a6"/>
+        <w:numPr>
+          <w:ilvl w:val="0"/>
+          <w:numId w:val="3"/>
+        </w:numPr>
+        <w:ind w:firstLineChars="0"/>
+      </w:pPr>
+      <w:r>
+        <w:rPr>
+          <w:rFonts w:hint="eastAsia"/>
+        </w:rPr>
+        <w:t>平台编译</w:t>
+      </w:r>
+      <w:r>
+        <w:t>借助</w:t>
+      </w:r>
+      <w:r>
+        <w:rPr>
+          <w:rFonts w:hint="eastAsia"/>
+        </w:rPr>
+        <w:t>lombok</w:t>
+      </w:r>
+    </w:p>
+    <w:p>
+      <w:pPr>
+        <w:pStyle w:val="a6"/>
+        <w:numPr>
+          <w:ilvl w:val="0"/>
+          <w:numId w:val="7"/>
+        </w:numPr>
+        <w:ind w:firstLineChars="0"/>
+      </w:pPr>
+      <w:r>
+        <w:t xml:space="preserve">Eclipse </w:t>
+      </w:r>
+      <w:r>
+        <w:rPr>
+          <w:rFonts w:hint="eastAsia"/>
+        </w:rPr>
+        <w:t>需要</w:t>
+      </w:r>
+      <w:r>
+        <w:t>修改</w:t>
+      </w:r>
+      <w:r>
+        <w:t>eclipse.ini</w:t>
+      </w:r>
+      <w:r>
+        <w:rPr>
+          <w:rFonts w:hint="eastAsia"/>
+        </w:rPr>
+        <w:t>,</w:t>
+      </w:r>
+      <w:r>
+        <w:rPr>
+          <w:rFonts w:hint="eastAsia"/>
+        </w:rPr>
+        <w:t>并</w:t>
+      </w:r>
+      <w:r>
+        <w:t>将</w:t>
+      </w:r>
+      <w:r>
+        <w:rPr>
+          <w:rFonts w:hint="eastAsia"/>
+        </w:rPr>
+        <w:t>lombok</w:t>
+      </w:r>
+      <w:r>
+        <w:rPr>
+          <w:rFonts w:hint="eastAsia"/>
+        </w:rPr>
+        <w:t>放入</w:t>
+      </w:r>
+      <w:r>
+        <w:t>到</w:t>
+      </w:r>
+      <w:r>
+        <w:rPr>
+          <w:rFonts w:hint="eastAsia"/>
+        </w:rPr>
+        <w:t>eclipse</w:t>
+      </w:r>
+      <w:r>
+        <w:rPr>
+          <w:rFonts w:hint="eastAsia"/>
+        </w:rPr>
+        <w:t>的</w:t>
+      </w:r>
+      <w:r>
+        <w:t>根目录中</w:t>
+      </w:r>
+    </w:p>
+    <w:p>
+      <w:pPr>
+        <w:pStyle w:val="a6"/>
+        <w:widowControl/>
+        <w:tabs>
+          <w:tab w:val="left" w:pos="916"/>
+          <w:tab w:val="left" w:pos="1832"/>
+          <w:tab w:val="left" w:pos="2748"/>
+          <w:tab w:val="left" w:pos="3664"/>
+          <w:tab w:val="left" w:pos="4580"/>
+          <w:tab w:val="left" w:pos="5496"/>
+          <w:tab w:val="left" w:pos="6412"/>
+          <w:tab w:val="left" w:pos="7328"/>
+          <w:tab w:val="left" w:pos="8244"/>
+          <w:tab w:val="left" w:pos="9160"/>
+          <w:tab w:val="left" w:pos="10076"/>
+          <w:tab w:val="left" w:pos="10992"/>
+          <w:tab w:val="left" w:pos="11908"/>
+          <w:tab w:val="left" w:pos="12824"/>
+          <w:tab w:val="left" w:pos="13740"/>
+          <w:tab w:val="left" w:pos="14656"/>
+        </w:tabs>
+        <w:ind w:leftChars="271" w:left="569" w:firstLineChars="100" w:firstLine="210"/>
+        <w:jc w:val="left"/>
+      </w:pPr>
+      <w:r>
+        <w:t>-Xbootclasspath/a:lombok.jar</w:t>
+      </w:r>
+    </w:p>
+    <w:p>
+      <w:pPr>
+        <w:pStyle w:val="a6"/>
+        <w:widowControl/>
+        <w:tabs>
+          <w:tab w:val="left" w:pos="916"/>
+          <w:tab w:val="left" w:pos="1832"/>
+          <w:tab w:val="left" w:pos="2748"/>
+          <w:tab w:val="left" w:pos="3664"/>
+          <w:tab w:val="left" w:pos="4580"/>
+          <w:tab w:val="left" w:pos="5496"/>
+          <w:tab w:val="left" w:pos="6412"/>
+          <w:tab w:val="left" w:pos="7328"/>
+          <w:tab w:val="left" w:pos="8244"/>
+          <w:tab w:val="left" w:pos="9160"/>
+          <w:tab w:val="left" w:pos="10076"/>
+          <w:tab w:val="left" w:pos="10992"/>
+          <w:tab w:val="left" w:pos="11908"/>
+          <w:tab w:val="left" w:pos="12824"/>
+          <w:tab w:val="left" w:pos="13740"/>
+          <w:tab w:val="left" w:pos="14656"/>
+        </w:tabs>
+        <w:ind w:leftChars="271" w:left="569" w:firstLineChars="100" w:firstLine="210"/>
+        <w:jc w:val="left"/>
+      </w:pPr>
+      <w:r>
+        <w:t>-javaagent:lombok.jar</w:t>
+      </w:r>
+    </w:p>
+    <w:p>
+      <w:pPr>
+        <w:pStyle w:val="a6"/>
+        <w:widowControl/>
+        <w:numPr>
+          <w:ilvl w:val="0"/>
+          <w:numId w:val="7"/>
+        </w:numPr>
+        <w:tabs>
+          <w:tab w:val="left" w:pos="916"/>
+          <w:tab w:val="left" w:pos="1832"/>
+          <w:tab w:val="left" w:pos="2748"/>
+          <w:tab w:val="left" w:pos="3664"/>
+          <w:tab w:val="left" w:pos="4580"/>
+          <w:tab w:val="left" w:pos="5496"/>
+          <w:tab w:val="left" w:pos="6412"/>
+          <w:tab w:val="left" w:pos="7328"/>
+          <w:tab w:val="left" w:pos="8244"/>
+          <w:tab w:val="left" w:pos="9160"/>
+          <w:tab w:val="left" w:pos="10076"/>
+          <w:tab w:val="left" w:pos="10992"/>
+          <w:tab w:val="left" w:pos="11908"/>
+          <w:tab w:val="left" w:pos="12824"/>
+          <w:tab w:val="left" w:pos="13740"/>
+          <w:tab w:val="left" w:pos="14656"/>
+        </w:tabs>
+        <w:ind w:firstLineChars="0"/>
+        <w:jc w:val="left"/>
+      </w:pPr>
+      <w:r>
+        <w:rPr>
+          <w:rFonts w:hint="eastAsia"/>
+        </w:rPr>
+        <w:t>IDEA</w:t>
+      </w:r>
+      <w:r>
+        <w:t xml:space="preserve"> </w:t>
+      </w:r>
+      <w:r>
+        <w:rPr>
+          <w:rFonts w:hint="eastAsia"/>
+        </w:rPr>
+        <w:t>中安装</w:t>
+      </w:r>
+      <w:r>
+        <w:rPr>
+          <w:rFonts w:hint="eastAsia"/>
+        </w:rPr>
+        <w:t>lombok</w:t>
+      </w:r>
+      <w:r>
+        <w:rPr>
+          <w:rFonts w:hint="eastAsia"/>
+        </w:rPr>
+        <w:t>插</w:t>
+      </w:r>
+    </w:p>
+    <w:p>
+      <w:pPr>
+        <w:pStyle w:val="a6"/>
+        <w:widowControl/>
+        <w:tabs>
+          <w:tab w:val="left" w:pos="916"/>
+          <w:tab w:val="left" w:pos="1832"/>
+          <w:tab w:val="left" w:pos="2748"/>
+          <w:tab w:val="left" w:pos="3664"/>
+          <w:tab w:val="left" w:pos="4580"/>
+          <w:tab w:val="left" w:pos="5496"/>
+          <w:tab w:val="left" w:pos="6412"/>
+          <w:tab w:val="left" w:pos="7328"/>
+          <w:tab w:val="left" w:pos="8244"/>
+          <w:tab w:val="left" w:pos="9160"/>
+          <w:tab w:val="left" w:pos="10076"/>
+          <w:tab w:val="left" w:pos="10992"/>
+          <w:tab w:val="left" w:pos="11908"/>
+          <w:tab w:val="left" w:pos="12824"/>
+          <w:tab w:val="left" w:pos="13740"/>
+          <w:tab w:val="left" w:pos="14656"/>
+        </w:tabs>
+        <w:ind w:left="780" w:firstLineChars="0" w:firstLine="0"/>
+        <w:jc w:val="left"/>
+      </w:pPr>
+      <w:r>
+        <w:rPr>
+          <w:rFonts w:hint="eastAsia"/>
+        </w:rPr>
+        <w:t>项目</w:t>
+      </w:r>
+      <w:r>
+        <w:t>中需要</w:t>
+      </w:r>
+      <w:r>
+        <w:rPr>
+          <w:rFonts w:hint="eastAsia"/>
+        </w:rPr>
+        <w:t>引用</w:t>
+      </w:r>
+      <w:r>
+        <w:rPr>
+          <w:rFonts w:hint="eastAsia"/>
+        </w:rPr>
+        <w:t>lombok.jar</w:t>
+      </w:r>
+    </w:p>
     <w:p/>
+    <w:p/>
     <w:p>
       <w:pPr>
         <w:pStyle w:val="2"/>
@@ -496,11 +754,244 @@
       </w:r>
     </w:p>
     <w:p>
-      <w:pPr>
-        <w:rPr>
-          <w:rFonts w:hint="eastAsia"/>
-        </w:rPr>
-      </w:pPr>
+      <w:r>
+        <w:rPr>
+          <w:rFonts w:hint="eastAsia"/>
+        </w:rPr>
+        <w:t>前端采用</w:t>
+      </w:r>
+      <w:r>
+        <w:rPr>
+          <w:rFonts w:hint="eastAsia"/>
+        </w:rPr>
+        <w:t>VUE</w:t>
+      </w:r>
+      <w:r>
+        <w:rPr>
+          <w:rFonts w:hint="eastAsia"/>
+        </w:rPr>
+        <w:t>作为</w:t>
+      </w:r>
+      <w:r>
+        <w:t>前端基础框架</w:t>
+      </w:r>
+    </w:p>
+    <w:p>
+      <w:r>
+        <w:rPr>
+          <w:rFonts w:hint="eastAsia"/>
+        </w:rPr>
+        <w:t>选择</w:t>
+      </w:r>
+      <w:r>
+        <w:t>原因</w:t>
+      </w:r>
+    </w:p>
+    <w:p>
+      <w:pPr>
+        <w:pStyle w:val="a6"/>
+        <w:numPr>
+          <w:ilvl w:val="0"/>
+          <w:numId w:val="5"/>
+        </w:numPr>
+        <w:ind w:firstLineChars="0"/>
+      </w:pPr>
+      <w:r>
+        <w:lastRenderedPageBreak/>
+        <w:t xml:space="preserve">VUE </w:t>
+      </w:r>
+      <w:r>
+        <w:rPr>
+          <w:rFonts w:hint="eastAsia"/>
+        </w:rPr>
+        <w:t>贴合</w:t>
+      </w:r>
+      <w:r>
+        <w:t>实际的前端</w:t>
+      </w:r>
+      <w:r>
+        <w:rPr>
+          <w:rFonts w:hint="eastAsia"/>
+        </w:rPr>
+        <w:t>需求</w:t>
+      </w:r>
+      <w:r>
+        <w:t>，</w:t>
+      </w:r>
+      <w:r>
+        <w:rPr>
+          <w:rFonts w:hint="eastAsia"/>
+        </w:rPr>
+        <w:t>MVVM</w:t>
+      </w:r>
+      <w:r>
+        <w:rPr>
+          <w:rFonts w:hint="eastAsia"/>
+        </w:rPr>
+        <w:t>的</w:t>
+      </w:r>
+      <w:r>
+        <w:t>控制方式</w:t>
+      </w:r>
+    </w:p>
+    <w:p>
+      <w:pPr>
+        <w:pStyle w:val="a6"/>
+        <w:numPr>
+          <w:ilvl w:val="0"/>
+          <w:numId w:val="5"/>
+        </w:numPr>
+        <w:ind w:firstLineChars="0"/>
+      </w:pPr>
+      <w:r>
+        <w:rPr>
+          <w:rFonts w:ascii="Arial" w:hAnsi="Arial" w:cs="Arial"/>
+          <w:color w:val="333333"/>
+          <w:shd w:val="clear" w:color="auto" w:fill="FFFFFF"/>
+        </w:rPr>
+        <w:t>Angular </w:t>
+      </w:r>
+      <w:r>
+        <w:rPr>
+          <w:rFonts w:ascii="Arial" w:hAnsi="Arial" w:cs="Arial" w:hint="eastAsia"/>
+          <w:color w:val="333333"/>
+          <w:shd w:val="clear" w:color="auto" w:fill="FFFFFF"/>
+        </w:rPr>
+        <w:t>感觉</w:t>
+      </w:r>
+      <w:r>
+        <w:rPr>
+          <w:rFonts w:ascii="Arial" w:hAnsi="Arial" w:cs="Arial"/>
+          <w:color w:val="333333"/>
+          <w:shd w:val="clear" w:color="auto" w:fill="FFFFFF"/>
+        </w:rPr>
+        <w:t>没有分析前端，是完全抛弃了前端。</w:t>
+      </w:r>
+    </w:p>
+    <w:p>
+      <w:pPr>
+        <w:pStyle w:val="a6"/>
+        <w:numPr>
+          <w:ilvl w:val="0"/>
+          <w:numId w:val="5"/>
+        </w:numPr>
+        <w:ind w:firstLineChars="0"/>
+      </w:pPr>
+      <w:r>
+        <w:rPr>
+          <w:rFonts w:ascii="Arial" w:hAnsi="Arial" w:cs="Arial" w:hint="eastAsia"/>
+          <w:color w:val="333333"/>
+          <w:shd w:val="clear" w:color="auto" w:fill="FFFFFF"/>
+        </w:rPr>
+        <w:t>框架采用</w:t>
+      </w:r>
+      <w:r>
+        <w:rPr>
+          <w:rFonts w:ascii="Arial" w:hAnsi="Arial" w:cs="Arial"/>
+          <w:color w:val="333333"/>
+          <w:shd w:val="clear" w:color="auto" w:fill="FFFFFF"/>
+        </w:rPr>
+        <w:t>element</w:t>
+      </w:r>
+      <w:r>
+        <w:rPr>
+          <w:rFonts w:ascii="Arial" w:hAnsi="Arial" w:cs="Arial"/>
+          <w:color w:val="333333"/>
+          <w:shd w:val="clear" w:color="auto" w:fill="FFFFFF"/>
+        </w:rPr>
+        <w:t>-ui (</w:t>
+      </w:r>
+      <w:hyperlink r:id="rId8" w:history="1">
+        <w:r>
+          <w:rPr>
+            <w:rStyle w:val="a7"/>
+          </w:rPr>
+          <w:t>https://element.eleme.cn</w:t>
+        </w:r>
+      </w:hyperlink>
+      <w:r>
+        <w:rPr>
+          <w:rFonts w:ascii="Arial" w:hAnsi="Arial" w:cs="Arial"/>
+          <w:color w:val="333333"/>
+          <w:shd w:val="clear" w:color="auto" w:fill="FFFFFF"/>
+        </w:rPr>
+        <w:t>)</w:t>
+      </w:r>
+    </w:p>
+    <w:p>
+      <w:pPr>
+        <w:pStyle w:val="a6"/>
+        <w:ind w:left="360" w:firstLineChars="0" w:firstLine="0"/>
+        <w:rPr>
+          <w:rFonts w:ascii="Arial" w:hAnsi="Arial" w:cs="Arial"/>
+          <w:color w:val="333333"/>
+          <w:shd w:val="clear" w:color="auto" w:fill="FFFFFF"/>
+        </w:rPr>
+      </w:pPr>
+      <w:r>
+        <w:rPr>
+          <w:rFonts w:ascii="Arial" w:hAnsi="Arial" w:cs="Arial" w:hint="eastAsia"/>
+          <w:color w:val="333333"/>
+          <w:shd w:val="clear" w:color="auto" w:fill="FFFFFF"/>
+        </w:rPr>
+        <w:t>比较</w:t>
+      </w:r>
+      <w:r>
+        <w:rPr>
+          <w:rFonts w:ascii="Arial" w:hAnsi="Arial" w:cs="Arial"/>
+          <w:color w:val="333333"/>
+          <w:shd w:val="clear" w:color="auto" w:fill="FFFFFF"/>
+        </w:rPr>
+        <w:t>适合用于未来的扩展</w:t>
+      </w:r>
+      <w:r>
+        <w:rPr>
+          <w:rFonts w:ascii="Arial" w:hAnsi="Arial" w:cs="Arial"/>
+          <w:color w:val="333333"/>
+          <w:shd w:val="clear" w:color="auto" w:fill="FFFFFF"/>
+        </w:rPr>
+        <w:t xml:space="preserve">, </w:t>
+      </w:r>
+      <w:r>
+        <w:rPr>
+          <w:rFonts w:ascii="Arial" w:hAnsi="Arial" w:cs="Arial" w:hint="eastAsia"/>
+          <w:color w:val="333333"/>
+          <w:shd w:val="clear" w:color="auto" w:fill="FFFFFF"/>
+        </w:rPr>
+        <w:t>比如</w:t>
+      </w:r>
+      <w:r>
+        <w:rPr>
+          <w:rFonts w:ascii="Arial" w:hAnsi="Arial" w:cs="Arial"/>
+          <w:color w:val="333333"/>
+          <w:shd w:val="clear" w:color="auto" w:fill="FFFFFF"/>
+        </w:rPr>
+        <w:t>畅想的表单</w:t>
+      </w:r>
+      <w:r>
+        <w:rPr>
+          <w:rFonts w:ascii="Arial" w:hAnsi="Arial" w:cs="Arial" w:hint="eastAsia"/>
+          <w:color w:val="333333"/>
+          <w:shd w:val="clear" w:color="auto" w:fill="FFFFFF"/>
+        </w:rPr>
+        <w:t>注册</w:t>
+      </w:r>
+      <w:r>
+        <w:rPr>
+          <w:rFonts w:ascii="Arial" w:hAnsi="Arial" w:cs="Arial"/>
+          <w:color w:val="333333"/>
+          <w:shd w:val="clear" w:color="auto" w:fill="FFFFFF"/>
+        </w:rPr>
+        <w:t>中心，快捷键的注册</w:t>
+      </w:r>
+    </w:p>
+    <w:p>
+      <w:pPr>
+        <w:pStyle w:val="a6"/>
+        <w:ind w:left="360" w:firstLineChars="0" w:firstLine="0"/>
+      </w:pPr>
+    </w:p>
+    <w:p>
       <w:r>
         <w:rPr>
           <w:rFonts w:hint="eastAsia"/>
@@ -524,49 +1015,234 @@
           <w:rFonts w:hint="eastAsia"/>
         </w:rPr>
         <w:t>暂定</w:t>
+      </w:r>
+      <w:r>
+        <w:t>）</w:t>
+      </w:r>
+    </w:p>
+    <w:p>
+      <w:r>
+        <w:t>bubble/modules/runtime/runtime.web/src/main/statics</w:t>
+      </w:r>
+    </w:p>
+    <w:p>
+      <w:pPr>
+        <w:pStyle w:val="2"/>
+      </w:pPr>
+      <w:r>
+        <w:rPr>
+          <w:rFonts w:hint="eastAsia"/>
+        </w:rPr>
+        <w:t>模块分布</w:t>
+      </w:r>
+    </w:p>
+    <w:p>
+      <w:pPr>
+        <w:pStyle w:val="2"/>
+      </w:pPr>
+      <w:r>
+        <w:rPr>
+          <w:rFonts w:hint="eastAsia"/>
+        </w:rPr>
+        <w:t>开发顺序</w:t>
+      </w:r>
+      <w:r>
+        <w:rPr>
+          <w:rFonts w:hint="eastAsia"/>
+        </w:rPr>
+        <w:t>规划</w:t>
+      </w:r>
+    </w:p>
+    <w:p>
+      <w:pPr>
+        <w:pStyle w:val="a6"/>
+        <w:numPr>
+          <w:ilvl w:val="0"/>
+          <w:numId w:val="4"/>
+        </w:numPr>
+        <w:ind w:firstLineChars="0"/>
+      </w:pPr>
+      <w:r>
+        <w:rPr>
+          <w:rFonts w:hint="eastAsia"/>
+        </w:rPr>
+        <w:t>系统菜单导航管理</w:t>
+      </w:r>
+    </w:p>
+    <w:p>
+      <w:pPr>
+        <w:pStyle w:val="a6"/>
+        <w:numPr>
+          <w:ilvl w:val="0"/>
+          <w:numId w:val="4"/>
+        </w:numPr>
+        <w:ind w:firstLineChars="0"/>
+      </w:pPr>
+      <w:r>
+        <w:rPr>
+          <w:rFonts w:hint="eastAsia"/>
+        </w:rPr>
+        <w:t>实体</w:t>
+      </w:r>
+      <w:r>
+        <w:rPr>
+          <w:rFonts w:hint="eastAsia"/>
+        </w:rPr>
+        <w:t>信息管理</w:t>
+      </w:r>
+    </w:p>
+    <w:p>
+      <w:pPr>
+        <w:pStyle w:val="a6"/>
+        <w:numPr>
+          <w:ilvl w:val="0"/>
+          <w:numId w:val="4"/>
+        </w:numPr>
+        <w:ind w:firstLineChars="0"/>
+      </w:pPr>
+      <w:r>
+        <w:rPr>
+          <w:rFonts w:hint="eastAsia"/>
+        </w:rPr>
+        <w:t>流程</w:t>
+      </w:r>
+      <w:r>
+        <w:t>管理</w:t>
+      </w:r>
+    </w:p>
+    <w:p/>
+    <w:p>
+      <w:pPr>
+        <w:pStyle w:val="2"/>
+      </w:pPr>
+      <w:r>
+        <w:rPr>
+          <w:rFonts w:hint="eastAsia"/>
+        </w:rPr>
+        <w:t>其他</w:t>
+      </w:r>
+    </w:p>
+    <w:p>
+      <w:pPr>
+        <w:pStyle w:val="a6"/>
+        <w:numPr>
+          <w:ilvl w:val="0"/>
+          <w:numId w:val="8"/>
+        </w:numPr>
+        <w:ind w:firstLineChars="0"/>
+      </w:pPr>
+      <w:r>
+        <w:rPr>
+          <w:rFonts w:hint="eastAsia"/>
+        </w:rPr>
+        <w:t>工具</w:t>
+      </w:r>
+      <w:r>
+        <w:t>推荐</w:t>
+      </w:r>
+    </w:p>
+    <w:p>
+      <w:pPr>
+        <w:pStyle w:val="a6"/>
+        <w:ind w:left="420" w:firstLineChars="0" w:firstLine="0"/>
+      </w:pPr>
+      <w:r>
+        <w:rPr>
+          <w:rFonts w:hint="eastAsia"/>
+        </w:rPr>
+        <w:t>Eclipse</w:t>
+      </w:r>
+      <w:r>
+        <w:t xml:space="preserve"> + </w:t>
+      </w:r>
+      <w:r>
+        <w:rPr>
+          <w:rFonts w:hint="eastAsia"/>
+        </w:rPr>
+        <w:t>Eclipse Color theme</w:t>
+      </w:r>
+      <w:r>
+        <w:t xml:space="preserve"> </w:t>
+      </w:r>
+      <w:r>
+        <w:rPr>
+          <w:rFonts w:hint="eastAsia"/>
+        </w:rPr>
+        <w:t>主题</w:t>
+      </w:r>
+    </w:p>
+    <w:p>
+      <w:pPr>
+        <w:pStyle w:val="a6"/>
+        <w:numPr>
+          <w:ilvl w:val="0"/>
+          <w:numId w:val="8"/>
+        </w:numPr>
+        <w:ind w:firstLineChars="0"/>
+      </w:pPr>
+      <w:r>
+        <w:rPr>
+          <w:rFonts w:ascii="Consolas" w:hAnsi="Consolas" w:cs="Consolas"/>
+          <w:color w:val="000000"/>
+          <w:kern w:val="0"/>
+          <w:sz w:val="24"/>
+          <w:szCs w:val="24"/>
+          <w:shd w:val="clear" w:color="auto" w:fill="E8F2FE"/>
+        </w:rPr>
+        <w:t>mybatis-generator-maven-plugin</w:t>
+      </w:r>
+      <w:r>
+        <w:rPr>
+          <w:rFonts w:ascii="Consolas" w:hAnsi="Consolas" w:cs="Consolas"/>
+          <w:color w:val="000000"/>
+          <w:kern w:val="0"/>
+          <w:sz w:val="24"/>
+          <w:szCs w:val="24"/>
+          <w:shd w:val="clear" w:color="auto" w:fill="E8F2FE"/>
+        </w:rPr>
+        <w:t xml:space="preserve"> (version:1.4.0</w:t>
       </w:r>
       <w:bookmarkStart w:id="0" w:name="_GoBack"/>
       <w:bookmarkEnd w:id="0"/>
       <w:r>
-        <w:t>）</w:t>
-      </w:r>
-    </w:p>
-    <w:p>
-      <w:pPr>
-        <w:rPr>
-          <w:rFonts w:hint="eastAsia"/>
-        </w:rPr>
-      </w:pPr>
-      <w:r>
-        <w:t>bubble/modules/runtime/runtime.web/src/main/statics</w:t>
-      </w:r>
-    </w:p>
-    <w:p>
-      <w:pPr>
-        <w:pStyle w:val="2"/>
-      </w:pPr>
-      <w:r>
-        <w:rPr>
-          <w:rFonts w:hint="eastAsia"/>
-        </w:rPr>
-        <w:t>模块分布</w:t>
-      </w:r>
-    </w:p>
-    <w:p>
-      <w:pPr>
-        <w:rPr>
-          <w:rFonts w:hint="eastAsia"/>
-        </w:rPr>
-      </w:pPr>
-      <w:r>
-        <w:rPr>
-          <w:rFonts w:hint="eastAsia"/>
-        </w:rPr>
-        <w:t>TODO</w:t>
-      </w:r>
-    </w:p>
-    <w:p/>
-    <w:p/>
+        <w:rPr>
+          <w:rFonts w:ascii="Consolas" w:hAnsi="Consolas" w:cs="Consolas"/>
+          <w:color w:val="000000"/>
+          <w:kern w:val="0"/>
+          <w:sz w:val="24"/>
+          <w:szCs w:val="24"/>
+          <w:shd w:val="clear" w:color="auto" w:fill="E8F2FE"/>
+        </w:rPr>
+        <w:t>)</w:t>
+      </w:r>
+    </w:p>
+    <w:p>
+      <w:pPr>
+        <w:pStyle w:val="a6"/>
+        <w:ind w:left="420" w:firstLineChars="0" w:firstLine="0"/>
+      </w:pPr>
+      <w:r>
+        <w:rPr>
+          <w:rFonts w:hint="eastAsia"/>
+        </w:rPr>
+        <w:t xml:space="preserve">run : </w:t>
+      </w:r>
+      <w:r>
+        <w:rPr>
+          <w:rFonts w:hint="eastAsia"/>
+        </w:rPr>
+        <w:t>mybatis-generator:generate</w:t>
+      </w:r>
+    </w:p>
+    <w:p>
+      <w:pPr>
+        <w:pStyle w:val="a6"/>
+        <w:ind w:left="420" w:firstLineChars="0" w:firstLine="0"/>
+        <w:rPr>
+          <w:rFonts w:hint="eastAsia"/>
+        </w:rPr>
+      </w:pPr>
+    </w:p>
     <w:sectPr>
       <w:pgSz w:w="11906" w:h="16838"/>
       <w:pgMar w:top="1440" w:right="1800" w:bottom="1440" w:left="1800" w:header="851" w:footer="992" w:gutter="0"/>
@@ -618,6 +1294,119 @@
 <file path=word/numbering.xml><?xml version="1.0" encoding="utf-8"?>
 <w:numbering xmlns:wpc="http://schemas.microsoft.com/office/word/2010/wordprocessingCanvas" xmlns:mc="http://schemas.openxmlformats.org/markup-compatibility/2006" xmlns:o="urn:schemas-microsoft-com:office:office" xmlns:r="http://schemas.openxmlformats.org/officeDocument/2006/relationships" xmlns:m="http://schemas.openxmlformats.org/officeDocument/2006/math" xmlns:v="urn:schemas-microsoft-com:vml" xmlns:wp14="http://schemas.microsoft.com/office/word/2010/wordprocessingDrawing" xmlns:wp="http://schemas.openxmlformats.org/drawingml/2006/wordprocessingDrawing" xmlns:w10="urn:schemas-microsoft-com:office:word" xmlns:w="http://schemas.openxmlformats.org/wordprocessingml/2006/main" xmlns:w14="http://schemas.microsoft.com/office/word/2010/wordml" xmlns:w15="http://schemas.microsoft.com/office/word/2012/wordml" xmlns:wpg="http://schemas.microsoft.com/office/word/2010/wordprocessingGroup" xmlns:wpi="http://schemas.microsoft.com/office/word/2010/wordprocessingInk" xmlns:wne="http://schemas.microsoft.com/office/word/2006/wordml" xmlns:wps="http://schemas.microsoft.com/office/word/2010/wordprocessingShape" mc:Ignorable="w14 w15 wp14">
   <w:abstractNum w:abstractNumId="0">
+    <w:nsid w:val="07DD62DB"/>
+    <w:multiLevelType w:val="hybridMultilevel"/>
+    <w:tmpl w:val="756086B4"/>
+    <w:lvl w:ilvl="0" w:tplc="04090001">
+      <w:start w:val="1"/>
+      <w:numFmt w:val="bullet"/>
+      <w:lvlText w:val=""/>
+      <w:lvlJc w:val="left"/>
+      <w:pPr>
+        <w:ind w:left="780" w:hanging="420"/>
+      </w:pPr>
+      <w:rPr>
+        <w:rFonts w:ascii="Wingdings" w:hAnsi="Wingdings" w:hint="default"/>
+      </w:rPr>
+    </w:lvl>
+    <w:lvl w:ilvl="1" w:tplc="04090003" w:tentative="1">
+      <w:start w:val="1"/>
+      <w:numFmt w:val="bullet"/>
+      <w:lvlText w:val=""/>
+      <w:lvlJc w:val="left"/>
+      <w:pPr>
+        <w:ind w:left="1200" w:hanging="420"/>
+      </w:pPr>
+      <w:rPr>
+        <w:rFonts w:ascii="Wingdings" w:hAnsi="Wingdings" w:hint="default"/>
+      </w:rPr>
+    </w:lvl>
+    <w:lvl w:ilvl="2" w:tplc="04090005" w:tentative="1">
+      <w:start w:val="1"/>
+      <w:numFmt w:val="bullet"/>
+      <w:lvlText w:val=""/>
+      <w:lvlJc w:val="left"/>
+      <w:pPr>
+        <w:ind w:left="1620" w:hanging="420"/>
+      </w:pPr>
+      <w:rPr>
+        <w:rFonts w:ascii="Wingdings" w:hAnsi="Wingdings" w:hint="default"/>
+      </w:rPr>
+    </w:lvl>
+    <w:lvl w:ilvl="3" w:tplc="04090001" w:tentative="1">
+      <w:start w:val="1"/>
+      <w:numFmt w:val="bullet"/>
+      <w:lvlText w:val=""/>
+      <w:lvlJc w:val="left"/>
+      <w:pPr>
+        <w:ind w:left="2040" w:hanging="420"/>
+      </w:pPr>
+      <w:rPr>
+        <w:rFonts w:ascii="Wingdings" w:hAnsi="Wingdings" w:hint="default"/>
+      </w:rPr>
+    </w:lvl>
+    <w:lvl w:ilvl="4" w:tplc="04090003" w:tentative="1">
+      <w:start w:val="1"/>
+      <w:numFmt w:val="bullet"/>
+      <w:lvlText w:val=""/>
+      <w:lvlJc w:val="left"/>
+      <w:pPr>
+        <w:ind w:left="2460" w:hanging="420"/>
+      </w:pPr>
+      <w:rPr>
+        <w:rFonts w:ascii="Wingdings" w:hAnsi="Wingdings" w:hint="default"/>
+      </w:rPr>
+    </w:lvl>
+    <w:lvl w:ilvl="5" w:tplc="04090005" w:tentative="1">
+      <w:start w:val="1"/>
+      <w:numFmt w:val="bullet"/>
+      <w:lvlText w:val=""/>
+      <w:lvlJc w:val="left"/>
+      <w:pPr>
+        <w:ind w:left="2880" w:hanging="420"/>
+      </w:pPr>
+      <w:rPr>
+        <w:rFonts w:ascii="Wingdings" w:hAnsi="Wingdings" w:hint="default"/>
+      </w:rPr>
+    </w:lvl>
+    <w:lvl w:ilvl="6" w:tplc="04090001" w:tentative="1">
+      <w:start w:val="1"/>
+      <w:numFmt w:val="bullet"/>
+      <w:lvlText w:val=""/>
+      <w:lvlJc w:val="left"/>
+      <w:pPr>
+        <w:ind w:left="3300" w:hanging="420"/>
+      </w:pPr>
+      <w:rPr>
+        <w:rFonts w:ascii="Wingdings" w:hAnsi="Wingdings" w:hint="default"/>
+      </w:rPr>
+    </w:lvl>
+    <w:lvl w:ilvl="7" w:tplc="04090003" w:tentative="1">
+      <w:start w:val="1"/>
+      <w:numFmt w:val="bullet"/>
+      <w:lvlText w:val=""/>
+      <w:lvlJc w:val="left"/>
+      <w:pPr>
+        <w:ind w:left="3720" w:hanging="420"/>
+      </w:pPr>
+      <w:rPr>
+        <w:rFonts w:ascii="Wingdings" w:hAnsi="Wingdings" w:hint="default"/>
+      </w:rPr>
+    </w:lvl>
+    <w:lvl w:ilvl="8" w:tplc="04090005" w:tentative="1">
+      <w:start w:val="1"/>
+      <w:numFmt w:val="bullet"/>
+      <w:lvlText w:val=""/>
+      <w:lvlJc w:val="left"/>
+      <w:pPr>
+        <w:ind w:left="4140" w:hanging="420"/>
+      </w:pPr>
+      <w:rPr>
+        <w:rFonts w:ascii="Wingdings" w:hAnsi="Wingdings" w:hint="default"/>
+      </w:rPr>
+    </w:lvl>
+  </w:abstractNum>
+  <w:abstractNum w:abstractNumId="1">
     <w:nsid w:val="09CF7822"/>
     <w:multiLevelType w:val="hybridMultilevel"/>
     <w:tmpl w:val="B18CF878"/>
@@ -706,7 +1495,93 @@
       </w:pPr>
     </w:lvl>
   </w:abstractNum>
-  <w:abstractNum w:abstractNumId="1">
+  <w:abstractNum w:abstractNumId="2">
+    <w:nsid w:val="2A983408"/>
+    <w:multiLevelType w:val="hybridMultilevel"/>
+    <w:tmpl w:val="949A4500"/>
+    <w:lvl w:ilvl="0" w:tplc="0409000F">
+      <w:start w:val="1"/>
+      <w:numFmt w:val="decimal"/>
+      <w:lvlText w:val="%1."/>
+      <w:lvlJc w:val="left"/>
+      <w:pPr>
+        <w:ind w:left="420" w:hanging="420"/>
+      </w:pPr>
+    </w:lvl>
+    <w:lvl w:ilvl="1" w:tplc="04090019" w:tentative="1">
+      <w:start w:val="1"/>
+      <w:numFmt w:val="lowerLetter"/>
+      <w:lvlText w:val="%2)"/>
+      <w:lvlJc w:val="left"/>
+      <w:pPr>
+        <w:ind w:left="840" w:hanging="420"/>
+      </w:pPr>
+    </w:lvl>
+    <w:lvl w:ilvl="2" w:tplc="0409001B" w:tentative="1">
+      <w:start w:val="1"/>
+      <w:numFmt w:val="lowerRoman"/>
+      <w:lvlText w:val="%3."/>
+      <w:lvlJc w:val="right"/>
+      <w:pPr>
+        <w:ind w:left="1260" w:hanging="420"/>
+      </w:pPr>
+    </w:lvl>
+    <w:lvl w:ilvl="3" w:tplc="0409000F" w:tentative="1">
+      <w:start w:val="1"/>
+      <w:numFmt w:val="decimal"/>
+      <w:lvlText w:val="%4."/>
+      <w:lvlJc w:val="left"/>
+      <w:pPr>
+        <w:ind w:left="1680" w:hanging="420"/>
+      </w:pPr>
+    </w:lvl>
+    <w:lvl w:ilvl="4" w:tplc="04090019" w:tentative="1">
+      <w:start w:val="1"/>
+      <w:numFmt w:val="lowerLetter"/>
+      <w:lvlText w:val="%5)"/>
+      <w:lvlJc w:val="left"/>
+      <w:pPr>
+        <w:ind w:left="2100" w:hanging="420"/>
+      </w:pPr>
+    </w:lvl>
+    <w:lvl w:ilvl="5" w:tplc="0409001B" w:tentative="1">
+      <w:start w:val="1"/>
+      <w:numFmt w:val="lowerRoman"/>
+      <w:lvlText w:val="%6."/>
+      <w:lvlJc w:val="right"/>
+      <w:pPr>
+        <w:ind w:left="2520" w:hanging="420"/>
+      </w:pPr>
+    </w:lvl>
+    <w:lvl w:ilvl="6" w:tplc="0409000F" w:tentative="1">
+      <w:start w:val="1"/>
+      <w:numFmt w:val="decimal"/>
+      <w:lvlText w:val="%7."/>
+      <w:lvlJc w:val="left"/>
+      <w:pPr>
+        <w:ind w:left="2940" w:hanging="420"/>
+      </w:pPr>
+    </w:lvl>
+    <w:lvl w:ilvl="7" w:tplc="04090019" w:tentative="1">
+      <w:start w:val="1"/>
+      <w:numFmt w:val="lowerLetter"/>
+      <w:lvlText w:val="%8)"/>
+      <w:lvlJc w:val="left"/>
+      <w:pPr>
+        <w:ind w:left="3360" w:hanging="420"/>
+      </w:pPr>
+    </w:lvl>
+    <w:lvl w:ilvl="8" w:tplc="0409001B" w:tentative="1">
+      <w:start w:val="1"/>
+      <w:numFmt w:val="lowerRoman"/>
+      <w:lvlText w:val="%9."/>
+      <w:lvlJc w:val="right"/>
+      <w:pPr>
+        <w:ind w:left="3780" w:hanging="420"/>
+      </w:pPr>
+    </w:lvl>
+  </w:abstractNum>
+  <w:abstractNum w:abstractNumId="3">
     <w:nsid w:val="4D0152E0"/>
     <w:multiLevelType w:val="hybridMultilevel"/>
     <w:tmpl w:val="4AA870DC"/>
@@ -819,7 +1694,96 @@
       </w:rPr>
     </w:lvl>
   </w:abstractNum>
-  <w:abstractNum w:abstractNumId="2">
+  <w:abstractNum w:abstractNumId="4">
+    <w:nsid w:val="5E5068E0"/>
+    <w:multiLevelType w:val="hybridMultilevel"/>
+    <w:tmpl w:val="EA44F1DC"/>
+    <w:lvl w:ilvl="0" w:tplc="36F4BFF6">
+      <w:start w:val="1"/>
+      <w:numFmt w:val="decimal"/>
+      <w:lvlText w:val="%1."/>
+      <w:lvlJc w:val="left"/>
+      <w:pPr>
+        <w:ind w:left="360" w:hanging="360"/>
+      </w:pPr>
+      <w:rPr>
+        <w:rFonts w:hint="default"/>
+      </w:rPr>
+    </w:lvl>
+    <w:lvl w:ilvl="1" w:tplc="04090019" w:tentative="1">
+      <w:start w:val="1"/>
+      <w:numFmt w:val="lowerLetter"/>
+      <w:lvlText w:val="%2)"/>
+      <w:lvlJc w:val="left"/>
+      <w:pPr>
+        <w:ind w:left="840" w:hanging="420"/>
+      </w:pPr>
+    </w:lvl>
+    <w:lvl w:ilvl="2" w:tplc="0409001B" w:tentative="1">
+      <w:start w:val="1"/>
+      <w:numFmt w:val="lowerRoman"/>
+      <w:lvlText w:val="%3."/>
+      <w:lvlJc w:val="right"/>
+      <w:pPr>
+        <w:ind w:left="1260" w:hanging="420"/>
+      </w:pPr>
+    </w:lvl>
+    <w:lvl w:ilvl="3" w:tplc="0409000F" w:tentative="1">
+      <w:start w:val="1"/>
+      <w:numFmt w:val="decimal"/>
+      <w:lvlText w:val="%4."/>
+      <w:lvlJc w:val="left"/>
+      <w:pPr>
+        <w:ind w:left="1680" w:hanging="420"/>
+      </w:pPr>
+    </w:lvl>
+    <w:lvl w:ilvl="4" w:tplc="04090019" w:tentative="1">
+      <w:start w:val="1"/>
+      <w:numFmt w:val="lowerLetter"/>
+      <w:lvlText w:val="%5)"/>
+      <w:lvlJc w:val="left"/>
+      <w:pPr>
+        <w:ind w:left="2100" w:hanging="420"/>
+      </w:pPr>
+    </w:lvl>
+    <w:lvl w:ilvl="5" w:tplc="0409001B" w:tentative="1">
+      <w:start w:val="1"/>
+      <w:numFmt w:val="lowerRoman"/>
+      <w:lvlText w:val="%6."/>
+      <w:lvlJc w:val="right"/>
+      <w:pPr>
+        <w:ind w:left="2520" w:hanging="420"/>
+      </w:pPr>
+    </w:lvl>
+    <w:lvl w:ilvl="6" w:tplc="0409000F" w:tentative="1">
+      <w:start w:val="1"/>
+      <w:numFmt w:val="decimal"/>
+      <w:lvlText w:val="%7."/>
+      <w:lvlJc w:val="left"/>
+      <w:pPr>
+        <w:ind w:left="2940" w:hanging="420"/>
+      </w:pPr>
+    </w:lvl>
+    <w:lvl w:ilvl="7" w:tplc="04090019" w:tentative="1">
+      <w:start w:val="1"/>
+      <w:numFmt w:val="lowerLetter"/>
+      <w:lvlText w:val="%8)"/>
+      <w:lvlJc w:val="left"/>
+      <w:pPr>
+        <w:ind w:left="3360" w:hanging="420"/>
+      </w:pPr>
+    </w:lvl>
+    <w:lvl w:ilvl="8" w:tplc="0409001B" w:tentative="1">
+      <w:start w:val="1"/>
+      <w:numFmt w:val="lowerRoman"/>
+      <w:lvlText w:val="%9."/>
+      <w:lvlJc w:val="right"/>
+      <w:pPr>
+        <w:ind w:left="3780" w:hanging="420"/>
+      </w:pPr>
+    </w:lvl>
+  </w:abstractNum>
+  <w:abstractNum w:abstractNumId="5">
     <w:nsid w:val="5F9D56DE"/>
     <w:multiLevelType w:val="hybridMultilevel"/>
     <w:tmpl w:val="BBB4728A"/>
@@ -908,14 +1872,205 @@
       </w:pPr>
     </w:lvl>
   </w:abstractNum>
+  <w:abstractNum w:abstractNumId="6">
+    <w:nsid w:val="6AA2124E"/>
+    <w:multiLevelType w:val="hybridMultilevel"/>
+    <w:tmpl w:val="D67E24F8"/>
+    <w:lvl w:ilvl="0" w:tplc="0409000F">
+      <w:start w:val="1"/>
+      <w:numFmt w:val="decimal"/>
+      <w:lvlText w:val="%1."/>
+      <w:lvlJc w:val="left"/>
+      <w:pPr>
+        <w:ind w:left="420" w:hanging="420"/>
+      </w:pPr>
+    </w:lvl>
+    <w:lvl w:ilvl="1" w:tplc="04090019">
+      <w:start w:val="1"/>
+      <w:numFmt w:val="lowerLetter"/>
+      <w:lvlText w:val="%2)"/>
+      <w:lvlJc w:val="left"/>
+      <w:pPr>
+        <w:ind w:left="840" w:hanging="420"/>
+      </w:pPr>
+    </w:lvl>
+    <w:lvl w:ilvl="2" w:tplc="0409001B" w:tentative="1">
+      <w:start w:val="1"/>
+      <w:numFmt w:val="lowerRoman"/>
+      <w:lvlText w:val="%3."/>
+      <w:lvlJc w:val="right"/>
+      <w:pPr>
+        <w:ind w:left="1260" w:hanging="420"/>
+      </w:pPr>
+    </w:lvl>
+    <w:lvl w:ilvl="3" w:tplc="0409000F" w:tentative="1">
+      <w:start w:val="1"/>
+      <w:numFmt w:val="decimal"/>
+      <w:lvlText w:val="%4."/>
+      <w:lvlJc w:val="left"/>
+      <w:pPr>
+        <w:ind w:left="1680" w:hanging="420"/>
+      </w:pPr>
+    </w:lvl>
+    <w:lvl w:ilvl="4" w:tplc="04090019" w:tentative="1">
+      <w:start w:val="1"/>
+      <w:numFmt w:val="lowerLetter"/>
+      <w:lvlText w:val="%5)"/>
+      <w:lvlJc w:val="left"/>
+      <w:pPr>
+        <w:ind w:left="2100" w:hanging="420"/>
+      </w:pPr>
+    </w:lvl>
+    <w:lvl w:ilvl="5" w:tplc="0409001B" w:tentative="1">
+      <w:start w:val="1"/>
+      <w:numFmt w:val="lowerRoman"/>
+      <w:lvlText w:val="%6."/>
+      <w:lvlJc w:val="right"/>
+      <w:pPr>
+        <w:ind w:left="2520" w:hanging="420"/>
+      </w:pPr>
+    </w:lvl>
+    <w:lvl w:ilvl="6" w:tplc="0409000F" w:tentative="1">
+      <w:start w:val="1"/>
+      <w:numFmt w:val="decimal"/>
+      <w:lvlText w:val="%7."/>
+      <w:lvlJc w:val="left"/>
+      <w:pPr>
+        <w:ind w:left="2940" w:hanging="420"/>
+      </w:pPr>
+    </w:lvl>
+    <w:lvl w:ilvl="7" w:tplc="04090019" w:tentative="1">
+      <w:start w:val="1"/>
+      <w:numFmt w:val="lowerLetter"/>
+      <w:lvlText w:val="%8)"/>
+      <w:lvlJc w:val="left"/>
+      <w:pPr>
+        <w:ind w:left="3360" w:hanging="420"/>
+      </w:pPr>
+    </w:lvl>
+    <w:lvl w:ilvl="8" w:tplc="0409001B" w:tentative="1">
+      <w:start w:val="1"/>
+      <w:numFmt w:val="lowerRoman"/>
+      <w:lvlText w:val="%9."/>
+      <w:lvlJc w:val="right"/>
+      <w:pPr>
+        <w:ind w:left="3780" w:hanging="420"/>
+      </w:pPr>
+    </w:lvl>
+  </w:abstractNum>
+  <w:abstractNum w:abstractNumId="7">
+    <w:nsid w:val="6B3A5B55"/>
+    <w:multiLevelType w:val="hybridMultilevel"/>
+    <w:tmpl w:val="1F847868"/>
+    <w:lvl w:ilvl="0" w:tplc="7452D01A">
+      <w:start w:val="1"/>
+      <w:numFmt w:val="decimal"/>
+      <w:lvlText w:val="%1."/>
+      <w:lvlJc w:val="left"/>
+      <w:pPr>
+        <w:ind w:left="720" w:hanging="360"/>
+      </w:pPr>
+      <w:rPr>
+        <w:rFonts w:ascii="Arial" w:hAnsi="Arial" w:cs="Arial" w:hint="default"/>
+        <w:color w:val="333333"/>
+      </w:rPr>
+    </w:lvl>
+    <w:lvl w:ilvl="1" w:tplc="04090019" w:tentative="1">
+      <w:start w:val="1"/>
+      <w:numFmt w:val="lowerLetter"/>
+      <w:lvlText w:val="%2)"/>
+      <w:lvlJc w:val="left"/>
+      <w:pPr>
+        <w:ind w:left="1200" w:hanging="420"/>
+      </w:pPr>
+    </w:lvl>
+    <w:lvl w:ilvl="2" w:tplc="0409001B" w:tentative="1">
+      <w:start w:val="1"/>
+      <w:numFmt w:val="lowerRoman"/>
+      <w:lvlText w:val="%3."/>
+      <w:lvlJc w:val="right"/>
+      <w:pPr>
+        <w:ind w:left="1620" w:hanging="420"/>
+      </w:pPr>
+    </w:lvl>
+    <w:lvl w:ilvl="3" w:tplc="0409000F" w:tentative="1">
+      <w:start w:val="1"/>
+      <w:numFmt w:val="decimal"/>
+      <w:lvlText w:val="%4."/>
+      <w:lvlJc w:val="left"/>
+      <w:pPr>
+        <w:ind w:left="2040" w:hanging="420"/>
+      </w:pPr>
+    </w:lvl>
+    <w:lvl w:ilvl="4" w:tplc="04090019" w:tentative="1">
+      <w:start w:val="1"/>
+      <w:numFmt w:val="lowerLetter"/>
+      <w:lvlText w:val="%5)"/>
+      <w:lvlJc w:val="left"/>
+      <w:pPr>
+        <w:ind w:left="2460" w:hanging="420"/>
+      </w:pPr>
+    </w:lvl>
+    <w:lvl w:ilvl="5" w:tplc="0409001B" w:tentative="1">
+      <w:start w:val="1"/>
+      <w:numFmt w:val="lowerRoman"/>
+      <w:lvlText w:val="%6."/>
+      <w:lvlJc w:val="right"/>
+      <w:pPr>
+        <w:ind w:left="2880" w:hanging="420"/>
+      </w:pPr>
+    </w:lvl>
+    <w:lvl w:ilvl="6" w:tplc="0409000F" w:tentative="1">
+      <w:start w:val="1"/>
+      <w:numFmt w:val="decimal"/>
+      <w:lvlText w:val="%7."/>
+      <w:lvlJc w:val="left"/>
+      <w:pPr>
+        <w:ind w:left="3300" w:hanging="420"/>
+      </w:pPr>
+    </w:lvl>
+    <w:lvl w:ilvl="7" w:tplc="04090019" w:tentative="1">
+      <w:start w:val="1"/>
+      <w:numFmt w:val="lowerLetter"/>
+      <w:lvlText w:val="%8)"/>
+      <w:lvlJc w:val="left"/>
+      <w:pPr>
+        <w:ind w:left="3720" w:hanging="420"/>
+      </w:pPr>
+    </w:lvl>
+    <w:lvl w:ilvl="8" w:tplc="0409001B" w:tentative="1">
+      <w:start w:val="1"/>
+      <w:numFmt w:val="lowerRoman"/>
+      <w:lvlText w:val="%9."/>
+      <w:lvlJc w:val="right"/>
+      <w:pPr>
+        <w:ind w:left="4140" w:hanging="420"/>
+      </w:pPr>
+    </w:lvl>
+  </w:abstractNum>
   <w:num w:numId="1">
+    <w:abstractNumId w:val="3"/>
+  </w:num>
+  <w:num w:numId="2">
+    <w:abstractNumId w:val="5"/>
+  </w:num>
+  <w:num w:numId="3">
     <w:abstractNumId w:val="1"/>
   </w:num>
-  <w:num w:numId="2">
+  <w:num w:numId="4">
     <w:abstractNumId w:val="2"/>
   </w:num>
-  <w:num w:numId="3">
+  <w:num w:numId="5">
+    <w:abstractNumId w:val="4"/>
+  </w:num>
+  <w:num w:numId="6">
+    <w:abstractNumId w:val="7"/>
+  </w:num>
+  <w:num w:numId="7">
     <w:abstractNumId w:val="0"/>
+  </w:num>
+  <w:num w:numId="8">
+    <w:abstractNumId w:val="6"/>
   </w:num>
 </w:numbering>
 </file>
@@ -1525,6 +2680,69 @@
       <w:ind w:firstLineChars="200" w:firstLine="420"/>
     </w:pPr>
   </w:style>
+  <w:style w:type="character" w:styleId="a7">
+    <w:name w:val="Hyperlink"/>
+    <w:basedOn w:val="a0"/>
+    <w:uiPriority w:val="99"/>
+    <w:semiHidden/>
+    <w:unhideWhenUsed/>
+    <w:rsid w:val="00773B7B"/>
+    <w:rPr>
+      <w:color w:val="0000FF"/>
+      <w:u w:val="single"/>
+    </w:rPr>
+  </w:style>
+  <w:style w:type="paragraph" w:styleId="HTML">
+    <w:name w:val="HTML Preformatted"/>
+    <w:basedOn w:val="a"/>
+    <w:link w:val="HTMLChar"/>
+    <w:uiPriority w:val="99"/>
+    <w:semiHidden/>
+    <w:unhideWhenUsed/>
+    <w:rsid w:val="005824E6"/>
+    <w:pPr>
+      <w:widowControl/>
+      <w:tabs>
+        <w:tab w:val="left" w:pos="916"/>
+        <w:tab w:val="left" w:pos="1832"/>
+        <w:tab w:val="left" w:pos="2748"/>
+        <w:tab w:val="left" w:pos="3664"/>
+        <w:tab w:val="left" w:pos="4580"/>
+        <w:tab w:val="left" w:pos="5496"/>
+        <w:tab w:val="left" w:pos="6412"/>
+        <w:tab w:val="left" w:pos="7328"/>
+        <w:tab w:val="left" w:pos="8244"/>
+        <w:tab w:val="left" w:pos="9160"/>
+        <w:tab w:val="left" w:pos="10076"/>
+        <w:tab w:val="left" w:pos="10992"/>
+        <w:tab w:val="left" w:pos="11908"/>
+        <w:tab w:val="left" w:pos="12824"/>
+        <w:tab w:val="left" w:pos="13740"/>
+        <w:tab w:val="left" w:pos="14656"/>
+      </w:tabs>
+      <w:jc w:val="left"/>
+    </w:pPr>
+    <w:rPr>
+      <w:rFonts w:ascii="宋体" w:eastAsia="宋体" w:hAnsi="宋体" w:cs="宋体"/>
+      <w:kern w:val="0"/>
+      <w:sz w:val="24"/>
+      <w:szCs w:val="24"/>
+    </w:rPr>
+  </w:style>
+  <w:style w:type="character" w:customStyle="1" w:styleId="HTMLChar">
+    <w:name w:val="HTML 预设格式 Char"/>
+    <w:basedOn w:val="a0"/>
+    <w:link w:val="HTML"/>
+    <w:uiPriority w:val="99"/>
+    <w:semiHidden/>
+    <w:rsid w:val="005824E6"/>
+    <w:rPr>
+      <w:rFonts w:ascii="宋体" w:eastAsia="宋体" w:hAnsi="宋体" w:cs="宋体"/>
+      <w:kern w:val="0"/>
+      <w:sz w:val="24"/>
+      <w:szCs w:val="24"/>
+    </w:rPr>
+  </w:style>
 </w:styles>
 </file>
 
@@ -1787,4 +3005,16 @@
     </a:ext>
   </a:extLst>
 </a:theme>
+</file>
+
+<file path=customXml/item1.xml><?xml version="1.0" encoding="utf-8"?>
+<b:Sources xmlns:b="http://schemas.openxmlformats.org/officeDocument/2006/bibliography" xmlns="http://schemas.openxmlformats.org/officeDocument/2006/bibliography" SelectedStyle="\APASixthEditionOfficeOnline.xsl" StyleName="APA" Version="6"/>
+</file>
+
+<file path=customXml/itemProps1.xml><?xml version="1.0" encoding="utf-8"?>
+<ds:datastoreItem xmlns:ds="http://schemas.openxmlformats.org/officeDocument/2006/customXml" ds:itemID="{AC234340-BA80-4357-93AB-256453CE90C8}">
+  <ds:schemaRefs>
+    <ds:schemaRef ds:uri="http://schemas.openxmlformats.org/officeDocument/2006/bibliography"/>
+  </ds:schemaRefs>
+</ds:datastoreItem>
 </file>
</xml_diff>